<commit_message>
Documento de Guia de Análise e Projeto atualizado
</commit_message>
<xml_diff>
--- a/AnaliseProjeto/Guia de Análise e Projeto.docx
+++ b/AnaliseProjeto/Guia de Análise e Projeto.docx
@@ -11,21 +11,12 @@
           <w:lang w:val="pt-BR"/>
         </w:rPr>
       </w:pPr>
-      <w:proofErr w:type="spellStart"/>
       <w:r>
         <w:rPr>
           <w:rFonts w:ascii="Times New Roman" w:hAnsi="Times New Roman"/>
           <w:lang w:val="pt-BR"/>
         </w:rPr>
-        <w:t>Residential</w:t>
-      </w:r>
-      <w:proofErr w:type="spellEnd"/>
-      <w:r>
-        <w:rPr>
-          <w:rFonts w:ascii="Times New Roman" w:hAnsi="Times New Roman"/>
-          <w:lang w:val="pt-BR"/>
-        </w:rPr>
-        <w:t xml:space="preserve"> Life</w:t>
+        <w:t>Residential Life</w:t>
       </w:r>
     </w:p>
     <w:p>
@@ -695,35 +686,13 @@
         <w:rPr>
           <w:color w:val="000000"/>
         </w:rPr>
-        <w:t xml:space="preserve">tem como objetivo descrever a visão de </w:t>
-      </w:r>
-      <w:proofErr w:type="gramStart"/>
+        <w:t xml:space="preserve">tem como objetivo descrever a visão de implementação do software </w:t>
+      </w:r>
       <w:r>
         <w:rPr>
           <w:color w:val="000000"/>
         </w:rPr>
-        <w:t>implementação</w:t>
-      </w:r>
-      <w:proofErr w:type="gramEnd"/>
-      <w:r>
-        <w:rPr>
-          <w:color w:val="000000"/>
-        </w:rPr>
-        <w:t xml:space="preserve"> do software </w:t>
-      </w:r>
-      <w:proofErr w:type="spellStart"/>
-      <w:r>
-        <w:rPr>
-          <w:color w:val="000000"/>
-        </w:rPr>
-        <w:t>Residential</w:t>
-      </w:r>
-      <w:proofErr w:type="spellEnd"/>
-      <w:r>
-        <w:rPr>
-          <w:color w:val="000000"/>
-        </w:rPr>
-        <w:t xml:space="preserve"> Life</w:t>
+        <w:t>Residential Life</w:t>
       </w:r>
       <w:r>
         <w:rPr>
@@ -843,14 +812,12 @@
         </w:rPr>
         <w:t xml:space="preserve">Para cada classe de fronteira encontrada é criado um pacote dentro do pacote </w:t>
       </w:r>
-      <w:proofErr w:type="spellStart"/>
       <w:r>
         <w:rPr>
           <w:color w:val="000000"/>
         </w:rPr>
-        <w:t>View</w:t>
-      </w:r>
-      <w:proofErr w:type="spellEnd"/>
+        <w:t>Gerenciador</w:t>
+      </w:r>
       <w:r>
         <w:rPr>
           <w:color w:val="000000"/>
@@ -861,18 +828,14 @@
         <w:rPr>
           <w:color w:val="000000"/>
         </w:rPr>
-        <w:t xml:space="preserve"> eliminando a parte “</w:t>
-      </w:r>
-      <w:proofErr w:type="spellStart"/>
-      <w:proofErr w:type="gramStart"/>
+        <w:t xml:space="preserve"> eliminando a parte “Tela</w:t>
+      </w:r>
       <w:r>
         <w:rPr>
           <w:color w:val="000000"/>
         </w:rPr>
-        <w:t>TelaManter</w:t>
-      </w:r>
-      <w:proofErr w:type="spellEnd"/>
-      <w:proofErr w:type="gramEnd"/>
+        <w:t>Gerenciar</w:t>
+      </w:r>
       <w:r>
         <w:rPr>
           <w:color w:val="000000"/>
@@ -907,47 +870,15 @@
         <w:rPr>
           <w:color w:val="000000"/>
         </w:rPr>
-        <w:t xml:space="preserve">são criados </w:t>
-      </w:r>
+        <w:t xml:space="preserve">é chamada uma  classe </w:t>
+      </w:r>
+      <w:bookmarkStart w:id="7" w:name="_GoBack"/>
+      <w:bookmarkEnd w:id="7"/>
       <w:r>
         <w:rPr>
           <w:color w:val="000000"/>
         </w:rPr>
-        <w:t>quatro</w:t>
-      </w:r>
-      <w:r>
-        <w:rPr>
-          <w:color w:val="000000"/>
-        </w:rPr>
-        <w:t xml:space="preserve"> arquivos no </w:t>
-      </w:r>
-      <w:proofErr w:type="gramStart"/>
-      <w:r>
-        <w:rPr>
-          <w:color w:val="000000"/>
-        </w:rPr>
-        <w:t>formato .</w:t>
-      </w:r>
-      <w:proofErr w:type="spellStart"/>
-      <w:proofErr w:type="gramEnd"/>
-      <w:r>
-        <w:rPr>
-          <w:color w:val="000000"/>
-        </w:rPr>
-        <w:t>aspx</w:t>
-      </w:r>
-      <w:proofErr w:type="spellEnd"/>
-      <w:r>
-        <w:rPr>
-          <w:color w:val="000000"/>
-        </w:rPr>
-        <w:t>, os quais são nomeados de: List.aspx, Create.aspx, Edit.aspx e Delete.aspx</w:t>
-      </w:r>
-      <w:r>
-        <w:rPr>
-          <w:color w:val="000000"/>
-        </w:rPr>
-        <w:t>.</w:t>
+        <w:t>Controladora.</w:t>
       </w:r>
     </w:p>
     <w:p>
@@ -992,40 +923,7 @@
             <v:path arrowok="t" fillok="f" o:connecttype="none"/>
             <o:lock v:ext="edit" shapetype="t"/>
           </v:shapetype>
-          <v:shape id="_x0000_s1045" type="#_x0000_t32" style="position:absolute;left:0;text-align:left;margin-left:238.9pt;margin-top:188.6pt;width:1in;height:35.35pt;z-index:5" o:connectortype="straight">
-            <v:stroke endarrow="block"/>
-          </v:shape>
-        </w:pict>
-      </w:r>
-      <w:r>
-        <w:rPr>
-          <w:noProof/>
-          <w:color w:val="000000"/>
-        </w:rPr>
-        <w:pict>
-          <v:shape id="_x0000_s1044" type="#_x0000_t32" style="position:absolute;left:0;text-align:left;margin-left:235.6pt;margin-top:155.15pt;width:85.7pt;height:8.6pt;z-index:4" o:connectortype="straight">
-            <v:stroke endarrow="block"/>
-          </v:shape>
-        </w:pict>
-      </w:r>
-      <w:r>
-        <w:rPr>
-          <w:noProof/>
-          <w:color w:val="000000"/>
-        </w:rPr>
-        <w:pict>
-          <v:shape id="_x0000_s1043" type="#_x0000_t32" style="position:absolute;left:0;text-align:left;margin-left:235.6pt;margin-top:105.5pt;width:81.15pt;height:13.75pt;flip:y;z-index:3" o:connectortype="straight">
-            <v:stroke endarrow="block"/>
-          </v:shape>
-        </w:pict>
-      </w:r>
-      <w:r>
-        <w:rPr>
-          <w:noProof/>
-          <w:color w:val="000000"/>
-        </w:rPr>
-        <w:pict>
-          <v:shape id="_x0000_s1042" type="#_x0000_t32" style="position:absolute;left:0;text-align:left;margin-left:224.5pt;margin-top:43.95pt;width:77.9pt;height:55.65pt;flip:y;z-index:2" o:connectortype="straight">
+          <v:shape id="_x0000_s1043" type="#_x0000_t32" style="position:absolute;left:0;text-align:left;margin-left:235.6pt;margin-top:111.75pt;width:47.8pt;height:0;z-index:2" o:connectortype="straight">
             <v:stroke endarrow="block"/>
           </v:shape>
         </w:pict>
@@ -1054,7 +952,7 @@
             <v:path o:extrusionok="f" gradientshapeok="t" o:connecttype="rect"/>
             <o:lock v:ext="edit" aspectratio="t"/>
           </v:shapetype>
-          <v:shape id="_x0000_i1025" type="#_x0000_t75" style="width:327.95pt;height:269pt">
+          <v:shape id="_x0000_i1025" type="#_x0000_t75" style="width:305.65pt;height:214.7pt">
             <v:imagedata r:id="rId10" o:title=""/>
           </v:shape>
         </w:pict>
@@ -1098,7 +996,7 @@
           <w:lang w:val="pt-BR"/>
         </w:rPr>
       </w:pPr>
-      <w:bookmarkStart w:id="7" w:name="_Toc321330756"/>
+      <w:bookmarkStart w:id="8" w:name="_Toc321330756"/>
       <w:r>
         <w:rPr>
           <w:rFonts w:ascii="Times New Roman" w:hAnsi="Times New Roman"/>
@@ -1106,7 +1004,6 @@
           <w:szCs w:val="24"/>
           <w:lang w:val="pt-BR"/>
         </w:rPr>
-        <w:lastRenderedPageBreak/>
         <w:t>Classes</w:t>
       </w:r>
       <w:r>
@@ -1125,20 +1022,148 @@
           <w:szCs w:val="24"/>
           <w:lang w:val="pt-BR"/>
         </w:rPr>
-        <w:t xml:space="preserve"> do tipo </w:t>
-      </w:r>
-      <w:proofErr w:type="spellStart"/>
-      <w:r>
+        <w:t xml:space="preserve"> do tipo Entity</w:t>
+      </w:r>
+      <w:bookmarkEnd w:id="8"/>
+    </w:p>
+    <w:p>
+      <w:pPr>
+        <w:rPr>
+          <w:sz w:val="24"/>
+          <w:szCs w:val="24"/>
+          <w:lang w:val="pt-BR"/>
+        </w:rPr>
+      </w:pPr>
+    </w:p>
+    <w:p>
+      <w:pPr>
+        <w:pStyle w:val="NormalWeb"/>
+        <w:spacing w:before="0" w:beforeAutospacing="0" w:after="0" w:afterAutospacing="0"/>
+        <w:ind w:left="720"/>
+        <w:jc w:val="both"/>
+        <w:rPr>
+          <w:color w:val="000000"/>
+        </w:rPr>
+      </w:pPr>
+      <w:r>
+        <w:rPr>
+          <w:color w:val="000000"/>
+        </w:rPr>
+        <w:t xml:space="preserve">Para cada classe do tipo Entity encontrada é criada uma classe no formato “.cs”,  nomeado de acordo com o nome da classe de entidade eliminando o estereótipo. </w:t>
+      </w:r>
+      <w:r>
+        <w:rPr>
+          <w:color w:val="000000"/>
+        </w:rPr>
+        <w:lastRenderedPageBreak/>
+        <w:t>Adiciona-se o nome “Model” no final do nome da classe. A classe é armaze</w:t>
+      </w:r>
+      <w:r>
+        <w:rPr>
+          <w:color w:val="000000"/>
+        </w:rPr>
+        <w:t>nada no pacote Model. A Figura 2</w:t>
+      </w:r>
+      <w:r>
+        <w:rPr>
+          <w:color w:val="000000"/>
+        </w:rPr>
+        <w:t xml:space="preserve"> apresenta um exemplo desse mapeamento.</w:t>
+      </w:r>
+    </w:p>
+    <w:p>
+      <w:pPr>
+        <w:pStyle w:val="NormalWeb"/>
+        <w:spacing w:before="0" w:beforeAutospacing="0" w:after="0" w:afterAutospacing="0"/>
+        <w:ind w:left="720"/>
+        <w:jc w:val="both"/>
+        <w:rPr>
+          <w:color w:val="000000"/>
+        </w:rPr>
+      </w:pPr>
+      <w:r>
+        <w:rPr>
+          <w:noProof/>
+          <w:color w:val="000000"/>
+        </w:rPr>
+        <w:pict>
+          <v:shape id="_x0000_s1046" type="#_x0000_t32" style="position:absolute;left:0;text-align:left;margin-left:180pt;margin-top:67.4pt;width:89pt;height:0;z-index:3" o:connectortype="straight">
+            <v:stroke endarrow="block"/>
+          </v:shape>
+        </w:pict>
+      </w:r>
+      <w:r>
+        <w:rPr>
+          <w:color w:val="000000"/>
+        </w:rPr>
+        <w:pict>
+          <v:shape id="_x0000_i1026" type="#_x0000_t75" style="width:390.75pt;height:196.35pt">
+            <v:imagedata r:id="rId11" o:title=""/>
+          </v:shape>
+        </w:pict>
+      </w:r>
+    </w:p>
+    <w:p>
+      <w:pPr>
+        <w:pStyle w:val="NormalWeb"/>
+        <w:spacing w:before="0" w:beforeAutospacing="0" w:after="0" w:afterAutospacing="0"/>
+        <w:ind w:left="720"/>
+        <w:jc w:val="center"/>
+        <w:rPr>
+          <w:color w:val="000000"/>
+        </w:rPr>
+      </w:pPr>
+      <w:r>
+        <w:rPr>
+          <w:color w:val="000000"/>
+        </w:rPr>
+        <w:t>Figura</w:t>
+      </w:r>
+      <w:r>
+        <w:rPr>
+          <w:color w:val="000000"/>
+        </w:rPr>
+        <w:t xml:space="preserve"> 2</w:t>
+      </w:r>
+      <w:r>
+        <w:rPr>
+          <w:color w:val="000000"/>
+        </w:rPr>
+        <w:t xml:space="preserve"> – Mapeamento das classes do tipo Entity</w:t>
+      </w:r>
+    </w:p>
+    <w:p>
+      <w:pPr>
+        <w:pStyle w:val="Ttulo2"/>
         <w:rPr>
           <w:rFonts w:ascii="Times New Roman" w:hAnsi="Times New Roman"/>
           <w:sz w:val="24"/>
           <w:szCs w:val="24"/>
           <w:lang w:val="pt-BR"/>
         </w:rPr>
-        <w:t>Entity</w:t>
-      </w:r>
-      <w:bookmarkEnd w:id="7"/>
-      <w:proofErr w:type="spellEnd"/>
+      </w:pPr>
+      <w:bookmarkStart w:id="9" w:name="_Toc321330757"/>
+    </w:p>
+    <w:p>
+      <w:pPr>
+        <w:pStyle w:val="Ttulo2"/>
+        <w:rPr>
+          <w:rFonts w:ascii="Times New Roman" w:hAnsi="Times New Roman"/>
+          <w:sz w:val="24"/>
+          <w:szCs w:val="24"/>
+          <w:lang w:val="pt-BR"/>
+        </w:rPr>
+      </w:pPr>
+      <w:r>
+        <w:rPr>
+          <w:rFonts w:ascii="Times New Roman" w:hAnsi="Times New Roman"/>
+          <w:sz w:val="24"/>
+          <w:szCs w:val="24"/>
+          <w:lang w:val="pt-BR"/>
+        </w:rPr>
+        <w:t>Classe do tipo EntityCollection</w:t>
+      </w:r>
+      <w:bookmarkEnd w:id="9"/>
     </w:p>
     <w:p>
       <w:pPr>
@@ -1163,345 +1188,25 @@
         <w:rPr>
           <w:color w:val="000000"/>
         </w:rPr>
-        <w:t>Para cada classe do tipo Entity</w:t>
+        <w:t>Para cada classe do tipo EntityCollection encontrada é criada uma classe no formato “.cs”, dentro do pacote Dados. Ela é nomeada de acordo com o nome da classe de análise eliminando a parte “Persistência”, caso exista, e acrescentando “Repositori</w:t>
       </w:r>
       <w:r>
         <w:rPr>
           <w:color w:val="000000"/>
         </w:rPr>
-        <w:t xml:space="preserve"> e de controle</w:t>
+        <w:t>o” no início do nome. A Figura 3</w:t>
       </w:r>
       <w:r>
         <w:rPr>
           <w:color w:val="000000"/>
         </w:rPr>
-        <w:t xml:space="preserve"> encontrada é criada uma classe no </w:t>
-      </w:r>
-      <w:proofErr w:type="gramStart"/>
+        <w:t xml:space="preserve"> aprese</w:t>
+      </w:r>
       <w:r>
         <w:rPr>
           <w:color w:val="000000"/>
         </w:rPr>
-        <w:t>formato.</w:t>
-      </w:r>
-      <w:proofErr w:type="gramEnd"/>
-      <w:r>
-        <w:rPr>
-          <w:color w:val="000000"/>
-        </w:rPr>
-        <w:t xml:space="preserve">cs nomeado de acordo com o nome da classe de controle eliminando apenas o </w:t>
-      </w:r>
-      <w:proofErr w:type="spellStart"/>
-      <w:r>
-        <w:rPr>
-          <w:color w:val="000000"/>
-        </w:rPr>
-        <w:t>esteriótipo</w:t>
-      </w:r>
-      <w:proofErr w:type="spellEnd"/>
-      <w:r>
-        <w:rPr>
-          <w:color w:val="000000"/>
-        </w:rPr>
-        <w:t>.</w:t>
-      </w:r>
-      <w:r>
-        <w:rPr>
-          <w:color w:val="000000"/>
-        </w:rPr>
-        <w:t xml:space="preserve"> Depois disso a classe é armazenada no pacote </w:t>
-      </w:r>
-      <w:proofErr w:type="spellStart"/>
-      <w:r>
-        <w:rPr>
-          <w:color w:val="000000"/>
-        </w:rPr>
-        <w:t>Model</w:t>
-      </w:r>
-      <w:proofErr w:type="spellEnd"/>
-      <w:r>
-        <w:rPr>
-          <w:color w:val="000000"/>
-        </w:rPr>
-        <w:t>.</w:t>
-      </w:r>
-      <w:r>
-        <w:rPr>
-          <w:color w:val="000000"/>
-        </w:rPr>
-        <w:t xml:space="preserve"> </w:t>
-      </w:r>
-    </w:p>
-    <w:p>
-      <w:pPr>
-        <w:pStyle w:val="NormalWeb"/>
-        <w:spacing w:before="0" w:beforeAutospacing="0" w:after="0" w:afterAutospacing="0"/>
-        <w:ind w:left="720"/>
-        <w:jc w:val="both"/>
-        <w:rPr>
-          <w:color w:val="000000"/>
-        </w:rPr>
-      </w:pPr>
-    </w:p>
-    <w:p>
-      <w:pPr>
-        <w:pStyle w:val="NormalWeb"/>
-        <w:spacing w:before="0" w:beforeAutospacing="0" w:after="0" w:afterAutospacing="0"/>
-        <w:ind w:left="720"/>
-        <w:jc w:val="both"/>
-        <w:rPr>
-          <w:color w:val="000000"/>
-        </w:rPr>
-      </w:pPr>
-      <w:r>
-        <w:rPr>
-          <w:noProof/>
-          <w:color w:val="000000"/>
-        </w:rPr>
-        <w:pict>
-          <v:shape id="_x0000_s1047" type="#_x0000_t32" style="position:absolute;left:0;text-align:left;margin-left:274.25pt;margin-top:139.05pt;width:44.5pt;height:55.25pt;flip:y;z-index:7" o:connectortype="straight">
-            <v:stroke endarrow="block"/>
-          </v:shape>
-        </w:pict>
-      </w:r>
-      <w:r>
-        <w:rPr>
-          <w:noProof/>
-          <w:color w:val="000000"/>
-        </w:rPr>
-        <w:pict>
-          <v:shape id="_x0000_s1046" type="#_x0000_t32" style="position:absolute;left:0;text-align:left;margin-left:180pt;margin-top:67.4pt;width:89pt;height:0;z-index:6" o:connectortype="straight">
-            <v:stroke endarrow="block"/>
-          </v:shape>
-        </w:pict>
-      </w:r>
-      <w:r>
-        <w:rPr>
-          <w:color w:val="000000"/>
-        </w:rPr>
-        <w:pict>
-          <v:shape id="_x0000_i1026" type="#_x0000_t75" style="width:391.4pt;height:259.2pt">
-            <v:imagedata r:id="rId11" o:title=""/>
-          </v:shape>
-        </w:pict>
-      </w:r>
-    </w:p>
-    <w:p>
-      <w:pPr>
-        <w:pStyle w:val="NormalWeb"/>
-        <w:spacing w:before="0" w:beforeAutospacing="0" w:after="0" w:afterAutospacing="0"/>
-        <w:ind w:left="720"/>
-        <w:jc w:val="center"/>
-        <w:rPr>
-          <w:color w:val="000000"/>
-        </w:rPr>
-      </w:pPr>
-    </w:p>
-    <w:p>
-      <w:pPr>
-        <w:pStyle w:val="NormalWeb"/>
-        <w:spacing w:before="0" w:beforeAutospacing="0" w:after="0" w:afterAutospacing="0"/>
-        <w:ind w:left="720"/>
-        <w:jc w:val="center"/>
-        <w:rPr>
-          <w:color w:val="000000"/>
-        </w:rPr>
-      </w:pPr>
-      <w:r>
-        <w:rPr>
-          <w:color w:val="000000"/>
-        </w:rPr>
-        <w:t>Figura</w:t>
-      </w:r>
-      <w:r>
-        <w:rPr>
-          <w:color w:val="000000"/>
-        </w:rPr>
-        <w:t xml:space="preserve"> 2</w:t>
-      </w:r>
-      <w:r>
-        <w:rPr>
-          <w:color w:val="000000"/>
-        </w:rPr>
-        <w:t xml:space="preserve"> – Mapeamento das classes do tipo </w:t>
-      </w:r>
-      <w:proofErr w:type="spellStart"/>
-      <w:r>
-        <w:rPr>
-          <w:color w:val="000000"/>
-        </w:rPr>
-        <w:t>Entity</w:t>
-      </w:r>
-      <w:proofErr w:type="spellEnd"/>
-    </w:p>
-    <w:p>
-      <w:pPr>
-        <w:pStyle w:val="Ttulo2"/>
-        <w:rPr>
-          <w:rFonts w:ascii="Times New Roman" w:hAnsi="Times New Roman"/>
-          <w:sz w:val="24"/>
-          <w:szCs w:val="24"/>
-          <w:lang w:val="pt-BR"/>
-        </w:rPr>
-      </w:pPr>
-      <w:bookmarkStart w:id="8" w:name="_Toc321330757"/>
-    </w:p>
-    <w:p>
-      <w:pPr>
-        <w:pStyle w:val="Ttulo2"/>
-        <w:rPr>
-          <w:rFonts w:ascii="Times New Roman" w:hAnsi="Times New Roman"/>
-          <w:sz w:val="24"/>
-          <w:szCs w:val="24"/>
-          <w:lang w:val="pt-BR"/>
-        </w:rPr>
-      </w:pPr>
-      <w:r>
-        <w:rPr>
-          <w:rFonts w:ascii="Times New Roman" w:hAnsi="Times New Roman"/>
-          <w:sz w:val="24"/>
-          <w:szCs w:val="24"/>
-          <w:lang w:val="pt-BR"/>
-        </w:rPr>
-        <w:t xml:space="preserve">Classe do tipo </w:t>
-      </w:r>
-      <w:proofErr w:type="spellStart"/>
-      <w:proofErr w:type="gramStart"/>
-      <w:r>
-        <w:rPr>
-          <w:rFonts w:ascii="Times New Roman" w:hAnsi="Times New Roman"/>
-          <w:sz w:val="24"/>
-          <w:szCs w:val="24"/>
-          <w:lang w:val="pt-BR"/>
-        </w:rPr>
-        <w:t>EntityCollection</w:t>
-      </w:r>
-      <w:bookmarkEnd w:id="8"/>
-      <w:proofErr w:type="spellEnd"/>
-      <w:proofErr w:type="gramEnd"/>
-    </w:p>
-    <w:p>
-      <w:pPr>
-        <w:rPr>
-          <w:sz w:val="24"/>
-          <w:szCs w:val="24"/>
-          <w:lang w:val="pt-BR"/>
-        </w:rPr>
-      </w:pPr>
-    </w:p>
-    <w:p>
-      <w:pPr>
-        <w:pStyle w:val="NormalWeb"/>
-        <w:spacing w:before="0" w:beforeAutospacing="0" w:after="0" w:afterAutospacing="0"/>
-        <w:ind w:left="720"/>
-        <w:jc w:val="both"/>
-        <w:rPr>
-          <w:color w:val="000000"/>
-        </w:rPr>
-      </w:pPr>
-      <w:r>
-        <w:rPr>
-          <w:color w:val="000000"/>
-        </w:rPr>
-        <w:t xml:space="preserve">Para cada classe do tipo </w:t>
-      </w:r>
-      <w:proofErr w:type="spellStart"/>
-      <w:proofErr w:type="gramStart"/>
-      <w:r>
-        <w:rPr>
-          <w:color w:val="000000"/>
-        </w:rPr>
-        <w:t>EntityCollection</w:t>
-      </w:r>
-      <w:proofErr w:type="spellEnd"/>
-      <w:proofErr w:type="gramEnd"/>
-      <w:r>
-        <w:rPr>
-          <w:color w:val="000000"/>
-        </w:rPr>
-        <w:t xml:space="preserve"> encontrada é criada uma subclasse dentro da classe de </w:t>
-      </w:r>
-      <w:proofErr w:type="spellStart"/>
-      <w:r>
-        <w:rPr>
-          <w:color w:val="000000"/>
-        </w:rPr>
-        <w:t>Model</w:t>
-      </w:r>
-      <w:proofErr w:type="spellEnd"/>
-      <w:r>
-        <w:rPr>
-          <w:color w:val="000000"/>
-        </w:rPr>
-        <w:t xml:space="preserve"> a qual está associada</w:t>
-      </w:r>
-      <w:r>
-        <w:rPr>
-          <w:color w:val="000000"/>
-        </w:rPr>
-        <w:t>.</w:t>
-      </w:r>
-      <w:r>
-        <w:rPr>
-          <w:color w:val="000000"/>
-        </w:rPr>
-        <w:t xml:space="preserve"> Ela é nomeada</w:t>
-      </w:r>
-      <w:r>
-        <w:rPr>
-          <w:color w:val="000000"/>
-        </w:rPr>
-        <w:t xml:space="preserve"> de acordo com o nome da classe de análise</w:t>
-      </w:r>
-      <w:r>
-        <w:rPr>
-          <w:color w:val="000000"/>
-        </w:rPr>
-        <w:t xml:space="preserve"> eliminando a parte “Cadastro” caso exista e acrescentando</w:t>
-      </w:r>
-      <w:r>
-        <w:rPr>
-          <w:color w:val="000000"/>
-        </w:rPr>
-        <w:t xml:space="preserve"> </w:t>
-      </w:r>
-      <w:r>
-        <w:rPr>
-          <w:color w:val="000000"/>
-        </w:rPr>
-        <w:t>“</w:t>
-      </w:r>
-      <w:proofErr w:type="spellStart"/>
-      <w:proofErr w:type="gramStart"/>
-      <w:r>
-        <w:rPr>
-          <w:color w:val="000000"/>
-        </w:rPr>
-        <w:t>DBContext</w:t>
-      </w:r>
-      <w:proofErr w:type="spellEnd"/>
-      <w:proofErr w:type="gramEnd"/>
-      <w:r>
-        <w:rPr>
-          <w:color w:val="000000"/>
-        </w:rPr>
-        <w:t xml:space="preserve">”. Essa classe herdará da classe </w:t>
-      </w:r>
-      <w:proofErr w:type="spellStart"/>
-      <w:proofErr w:type="gramStart"/>
-      <w:r>
-        <w:rPr>
-          <w:color w:val="000000"/>
-        </w:rPr>
-        <w:t>DBContext</w:t>
-      </w:r>
-      <w:proofErr w:type="spellEnd"/>
-      <w:proofErr w:type="gramEnd"/>
-      <w:r>
-        <w:rPr>
-          <w:color w:val="000000"/>
-        </w:rPr>
-        <w:t>;</w:t>
+        <w:t>nta um exemplo desse mapeamento</w:t>
       </w:r>
     </w:p>
     <w:p>
@@ -1536,21 +1241,19 @@
               <v:h position="#0,#1" xrange="0,21600" yrange="0,10800"/>
             </v:handles>
           </v:shapetype>
-          <v:shape id="_x0000_s1035" type="#_x0000_t13" style="position:absolute;left:0;text-align:left;margin-left:208.8pt;margin-top:46.5pt;width:71.35pt;height:23.55pt;z-index:1"/>
+          <v:shape id="_x0000_s1035" type="#_x0000_t13" style="position:absolute;left:0;text-align:left;margin-left:202.9pt;margin-top:45.1pt;width:96.9pt;height:33.25pt;z-index:1"/>
         </w:pict>
       </w:r>
-      <w:bookmarkStart w:id="9" w:name="_GoBack"/>
       <w:r>
         <w:rPr>
           <w:color w:val="000000"/>
         </w:rPr>
         <w:pict>
-          <v:shape id="_x0000_i1027" type="#_x0000_t75" style="width:430.05pt;height:119.8pt">
+          <v:shape id="_x0000_i1027" type="#_x0000_t75" style="width:430.7pt;height:174.1pt">
             <v:imagedata r:id="rId12" o:title=""/>
           </v:shape>
         </w:pict>
       </w:r>
-      <w:bookmarkEnd w:id="9"/>
     </w:p>
     <w:p>
       <w:pPr>
@@ -1578,22 +1281,10 @@
           <w:sz w:val="20"/>
           <w:szCs w:val="20"/>
         </w:rPr>
-        <w:t xml:space="preserve"> – Mapeamento das classes do tipo </w:t>
-      </w:r>
-      <w:proofErr w:type="spellStart"/>
-      <w:proofErr w:type="gramStart"/>
-      <w:r>
-        <w:rPr>
-          <w:color w:val="000000"/>
-          <w:sz w:val="20"/>
-          <w:szCs w:val="20"/>
-        </w:rPr>
-        <w:t>EntityCollection</w:t>
+        <w:t xml:space="preserve"> – Mapeamento das classes do tipo EntityCollection</w:t>
       </w:r>
       <w:bookmarkEnd w:id="3"/>
       <w:bookmarkEnd w:id="4"/>
-      <w:proofErr w:type="spellEnd"/>
-      <w:proofErr w:type="gramEnd"/>
     </w:p>
     <w:sectPr>
       <w:headerReference w:type="default" r:id="rId13"/>
@@ -1683,13 +1374,8 @@
           <w:pPr>
             <w:jc w:val="center"/>
           </w:pPr>
-          <w:proofErr w:type="spellStart"/>
           <w:r>
-            <w:t>Engenharia</w:t>
-          </w:r>
-          <w:proofErr w:type="spellEnd"/>
-          <w:r>
-            <w:t xml:space="preserve"> de Software, </w:t>
+            <w:t xml:space="preserve">Engenharia de Software, </w:t>
           </w:r>
           <w:r>
             <w:fldChar w:fldCharType="begin"/>
@@ -1704,7 +1390,7 @@
             <w:rPr>
               <w:noProof/>
             </w:rPr>
-            <w:t>2013</w:t>
+            <w:t>2014</w:t>
           </w:r>
           <w:r>
             <w:fldChar w:fldCharType="end"/>
@@ -1758,7 +1444,7 @@
               <w:noProof/>
               <w:lang w:val="pt-BR"/>
             </w:rPr>
-            <w:t>4</w:t>
+            <w:t>3</w:t>
           </w:r>
           <w:r>
             <w:rPr>
@@ -1772,23 +1458,7 @@
               <w:rStyle w:val="Nmerodepgina"/>
               <w:lang w:val="pt-BR"/>
             </w:rPr>
-            <w:t xml:space="preserve"> </w:t>
-          </w:r>
-          <w:proofErr w:type="spellStart"/>
-          <w:r>
-            <w:rPr>
-              <w:rStyle w:val="Nmerodepgina"/>
-              <w:lang w:val="pt-BR"/>
-            </w:rPr>
-            <w:t>of</w:t>
-          </w:r>
-          <w:proofErr w:type="spellEnd"/>
-          <w:r>
-            <w:rPr>
-              <w:rStyle w:val="Nmerodepgina"/>
-              <w:lang w:val="pt-BR"/>
-            </w:rPr>
-            <w:t xml:space="preserve"> </w:t>
+            <w:t xml:space="preserve"> of </w:t>
           </w:r>
           <w:r>
             <w:fldChar w:fldCharType="begin"/>
@@ -1884,7 +1554,6 @@
         <w:szCs w:val="36"/>
       </w:rPr>
     </w:pPr>
-    <w:proofErr w:type="spellStart"/>
     <w:r>
       <w:rPr>
         <w:b/>
@@ -1892,17 +1561,7 @@
         <w:sz w:val="36"/>
         <w:szCs w:val="36"/>
       </w:rPr>
-      <w:t>Engenharia</w:t>
-    </w:r>
-    <w:proofErr w:type="spellEnd"/>
-    <w:r>
-      <w:rPr>
-        <w:b/>
-        <w:bCs/>
-        <w:sz w:val="36"/>
-        <w:szCs w:val="36"/>
-      </w:rPr>
-      <w:t xml:space="preserve"> de Software 2</w:t>
+      <w:t>Engenharia de Software 2</w:t>
     </w:r>
   </w:p>
   <w:p>
@@ -5707,7 +5366,7 @@
 </file>
 
 <file path=customXml/itemProps1.xml><?xml version="1.0" encoding="utf-8"?>
-<ds:datastoreItem xmlns:ds="http://schemas.openxmlformats.org/officeDocument/2006/customXml" ds:itemID="{0C270B28-620B-4D7E-9504-113289D3F158}">
+<ds:datastoreItem xmlns:ds="http://schemas.openxmlformats.org/officeDocument/2006/customXml" ds:itemID="{962C3D4F-CADA-494D-BC7A-A1A2792B587A}">
   <ds:schemaRefs>
     <ds:schemaRef ds:uri="http://schemas.openxmlformats.org/officeDocument/2006/bibliography"/>
   </ds:schemaRefs>

</xml_diff>